<commit_message>
+link in word doc
</commit_message>
<xml_diff>
--- a/mp3/cvd_mp3.docx
+++ b/mp3/cvd_mp3.docx
@@ -61,21 +61,7 @@
         <w:rPr>
           <w:lang w:val="en-US"/>
         </w:rPr>
-        <w:t xml:space="preserve">1x </w:t>
-      </w:r>
-      <w:proofErr w:type="spellStart"/>
-      <w:r>
-        <w:rPr>
-          <w:lang w:val="en-US"/>
-        </w:rPr>
-        <w:t>DFPlayer</w:t>
-      </w:r>
-      <w:proofErr w:type="spellEnd"/>
-      <w:r>
-        <w:rPr>
-          <w:lang w:val="en-US"/>
-        </w:rPr>
-        <w:t xml:space="preserve"> Mini module</w:t>
+        <w:t>1x DFPlayer Mini module</w:t>
       </w:r>
     </w:p>
     <w:p>
@@ -103,21 +89,7 @@
         <w:rPr>
           <w:lang w:val="nl-NL"/>
         </w:rPr>
-        <w:t xml:space="preserve">1x Micro </w:t>
-      </w:r>
-      <w:proofErr w:type="spellStart"/>
-      <w:r>
-        <w:rPr>
-          <w:lang w:val="nl-NL"/>
-        </w:rPr>
-        <w:t>sd</w:t>
-      </w:r>
-      <w:proofErr w:type="spellEnd"/>
-      <w:r>
-        <w:rPr>
-          <w:lang w:val="nl-NL"/>
-        </w:rPr>
-        <w:t xml:space="preserve"> kaart (m</w:t>
+        <w:t>1x Micro sd kaart (m</w:t>
       </w:r>
       <w:r>
         <w:rPr>
@@ -169,6 +141,20 @@
           <w:lang w:val="nl-NL"/>
         </w:rPr>
       </w:pPr>
+    </w:p>
+    <w:p>
+      <w:pPr>
+        <w:pStyle w:val="NoSpacing"/>
+        <w:rPr>
+          <w:lang w:val="nl-NL"/>
+        </w:rPr>
+      </w:pPr>
+      <w:r>
+        <w:rPr>
+          <w:lang w:val="nl-NL"/>
+        </w:rPr>
+        <w:t>Globaal schema:</w:t>
+      </w:r>
     </w:p>
     <w:p>
       <w:pPr>
@@ -246,6 +232,39 @@
           <w:lang w:val="nl-NL"/>
         </w:rPr>
       </w:pPr>
+      <w:r>
+        <w:rPr>
+          <w:lang w:val="nl-NL"/>
+        </w:rPr>
+        <w:t>Arduino code</w:t>
+      </w:r>
+      <w:r>
+        <w:rPr>
+          <w:lang w:val="nl-NL"/>
+        </w:rPr>
+        <w:t xml:space="preserve"> en</w:t>
+      </w:r>
+      <w:r>
+        <w:rPr>
+          <w:lang w:val="nl-NL"/>
+        </w:rPr>
+        <w:t xml:space="preserve"> meer info</w:t>
+      </w:r>
+      <w:r>
+        <w:rPr>
+          <w:lang w:val="nl-NL"/>
+        </w:rPr>
+        <w:t xml:space="preserve">: </w:t>
+      </w:r>
+      <w:hyperlink r:id="rId6" w:history="1">
+        <w:r>
+          <w:rPr>
+            <w:rStyle w:val="Hyperlink"/>
+            <w:lang w:val="nl-NL"/>
+          </w:rPr>
+          <w:t>https://github.com/jobmeij/cvd/tree/main/mp3</w:t>
+        </w:r>
+      </w:hyperlink>
       <w:r>
         <w:rPr>
           <w:lang w:val="nl-NL"/>

</xml_diff>